<commit_message>
Move all projects to .NET 4.7.1
</commit_message>
<xml_diff>
--- a/Documentation/ASCOM Remote Concept.docx
+++ b/Documentation/ASCOM Remote Concept.docx
@@ -103,10 +103,10 @@
             <v:path o:extrusionok="f" gradientshapeok="t" o:connecttype="rect"/>
             <o:lock v:ext="edit" aspectratio="t"/>
           </v:shapetype>
-          <v:shape id="_x0000_i1025" type="#_x0000_t75" style="width:150.75pt;height:240.75pt" o:ole="">
+          <v:shape id="_x0000_i1025" type="#_x0000_t75" style="width:150.5pt;height:240.5pt" o:ole="">
             <v:imagedata r:id="rId9" o:title=""/>
           </v:shape>
-          <o:OLEObject Type="Embed" ProgID="Visio.Drawing.15" ShapeID="_x0000_i1025" DrawAspect="Content" ObjectID="_1588317729" r:id="rId10"/>
+          <o:OLEObject Type="Embed" ProgID="Visio.Drawing.15" ShapeID="_x0000_i1025" DrawAspect="Content" ObjectID="_1588416320" r:id="rId10"/>
         </w:object>
       </w:r>
       <w:r>
@@ -114,10 +114,10 @@
       </w:r>
       <w:r>
         <w:object w:dxaOrig="10366" w:dyaOrig="8655" w14:anchorId="035327AD">
-          <v:shape id="_x0000_i1026" type="#_x0000_t75" style="width:4in;height:240.75pt" o:ole="">
+          <v:shape id="_x0000_i1026" type="#_x0000_t75" style="width:4in;height:240.5pt" o:ole="">
             <v:imagedata r:id="rId11" o:title=""/>
           </v:shape>
-          <o:OLEObject Type="Embed" ProgID="Visio.Drawing.15" ShapeID="_x0000_i1026" DrawAspect="Content" ObjectID="_1588317730" r:id="rId12"/>
+          <o:OLEObject Type="Embed" ProgID="Visio.Drawing.15" ShapeID="_x0000_i1026" DrawAspect="Content" ObjectID="_1588416321" r:id="rId12"/>
         </w:object>
       </w:r>
     </w:p>
@@ -180,10 +180,10 @@
     <w:p>
       <w:r>
         <w:object w:dxaOrig="13755" w:dyaOrig="10426" w14:anchorId="1E5DD34B">
-          <v:shape id="_x0000_i1027" type="#_x0000_t75" style="width:468pt;height:354.75pt" o:ole="">
+          <v:shape id="_x0000_i1027" type="#_x0000_t75" style="width:467.5pt;height:355pt" o:ole="">
             <v:imagedata r:id="rId13" o:title=""/>
           </v:shape>
-          <o:OLEObject Type="Embed" ProgID="Visio.Drawing.15" ShapeID="_x0000_i1027" DrawAspect="Content" ObjectID="_1588317731" r:id="rId14"/>
+          <o:OLEObject Type="Embed" ProgID="Visio.Drawing.15" ShapeID="_x0000_i1027" DrawAspect="Content" ObjectID="_1588416322" r:id="rId14"/>
         </w:object>
       </w:r>
     </w:p>
@@ -319,6 +319,12 @@
               </w:rPr>
               <w:t>http protocol</w:t>
             </w:r>
+            <w:r>
+              <w:rPr>
+                <w:b/>
+              </w:rPr>
+              <w:t xml:space="preserve"> over TCP/IP</w:t>
+            </w:r>
           </w:p>
         </w:tc>
       </w:tr>
@@ -479,7 +485,10 @@
       </w:pPr>
       <w:r>
         <w:lastRenderedPageBreak/>
-        <w:t>Remote Access Driver</w:t>
+        <w:t xml:space="preserve">Remote </w:t>
+      </w:r>
+      <w:r>
+        <w:t>Client</w:t>
       </w:r>
     </w:p>
     <w:p>
@@ -493,12 +502,30 @@
         <w:t>s</w:t>
       </w:r>
       <w:r>
-        <w:t xml:space="preserve"> as a driver of the required device type e.g. Telescope. This component translates the clients COM requests into the ASCOM REST API standard, handles authentication, encryption and transport of the command to the remote host that houses the remote driver.</w:t>
-      </w:r>
-    </w:p>
-    <w:p>
-      <w:r>
-        <w:t>The remote access driver can be configured through its Setup Dialogue with required access credentials and the device server’s URL or IP address etc.</w:t>
+        <w:t xml:space="preserve"> as a driver of the required device type e.g. Telescope. This component translates the client</w:t>
+      </w:r>
+      <w:r>
+        <w:t>’</w:t>
+      </w:r>
+      <w:r>
+        <w:t>s COM requests into the ASCOM REST API standard, handles authentication, encryption and transport of the command to the remote host that houses the remote driver.</w:t>
+      </w:r>
+    </w:p>
+    <w:p>
+      <w:r>
+        <w:t xml:space="preserve">The remote </w:t>
+      </w:r>
+      <w:r>
+        <w:t xml:space="preserve">client </w:t>
+      </w:r>
+      <w:r>
+        <w:t xml:space="preserve">can be configured through its </w:t>
+      </w:r>
+      <w:r>
+        <w:t xml:space="preserve">driver </w:t>
+      </w:r>
+      <w:r>
+        <w:t>Setup Dialogue with required access credentials and the device server’s URL or IP address etc.</w:t>
       </w:r>
     </w:p>
     <w:p>
@@ -506,27 +533,80 @@
         <w:pStyle w:val="Heading2"/>
       </w:pPr>
       <w:r>
-        <w:t>Remote Driver Server</w:t>
-      </w:r>
-    </w:p>
-    <w:p>
-      <w:r>
-        <w:t>This component must be started manually (or through a startup script) and will expose an IP end point able to parse incoming ASCOM Rest API requests and pass these on to the configured drivers, either in process or out of process</w:t>
-      </w:r>
-      <w:r>
-        <w:t xml:space="preserve"> servers</w:t>
-      </w:r>
-      <w:r>
-        <w:t>.</w:t>
-      </w:r>
-    </w:p>
-    <w:p>
-      <w:r>
-        <w:object w:dxaOrig="14026" w:dyaOrig="10591" w14:anchorId="6E5AB0C4">
-          <v:shape id="_x0000_i1028" type="#_x0000_t75" style="width:468pt;height:353.25pt" o:ole="">
+        <w:t>REST</w:t>
+      </w:r>
+      <w:r>
+        <w:t xml:space="preserve"> Server</w:t>
+      </w:r>
+    </w:p>
+    <w:p>
+      <w:r>
+        <w:t>This component expose</w:t>
+      </w:r>
+      <w:r>
+        <w:t>s</w:t>
+      </w:r>
+      <w:r>
+        <w:t xml:space="preserve"> an IP </w:t>
+      </w:r>
+      <w:proofErr w:type="gramStart"/>
+      <w:r>
+        <w:t>end point</w:t>
+      </w:r>
+      <w:proofErr w:type="gramEnd"/>
+      <w:r>
+        <w:t xml:space="preserve"> </w:t>
+      </w:r>
+      <w:r>
+        <w:t>and translate</w:t>
+      </w:r>
+      <w:r>
+        <w:t>s</w:t>
+      </w:r>
+      <w:r>
+        <w:t xml:space="preserve"> </w:t>
+      </w:r>
+      <w:r>
+        <w:t xml:space="preserve">incoming ASCOM </w:t>
+      </w:r>
+      <w:r>
+        <w:t xml:space="preserve">REST </w:t>
+      </w:r>
+      <w:r>
+        <w:t xml:space="preserve">API requests </w:t>
+      </w:r>
+      <w:r>
+        <w:t xml:space="preserve">back to COM requests before </w:t>
+      </w:r>
+      <w:r>
+        <w:t>pass</w:t>
+      </w:r>
+      <w:r>
+        <w:t>ing</w:t>
+      </w:r>
+      <w:r>
+        <w:t xml:space="preserve"> </w:t>
+      </w:r>
+      <w:r>
+        <w:t xml:space="preserve">them </w:t>
+      </w:r>
+      <w:r>
+        <w:t xml:space="preserve">to the configured </w:t>
+      </w:r>
+      <w:r>
+        <w:t xml:space="preserve">ASCOM </w:t>
+      </w:r>
+      <w:r>
+        <w:t>drivers.</w:t>
+      </w:r>
+    </w:p>
+    <w:p>
+      <w:r>
+        <w:object w:dxaOrig="14026" w:dyaOrig="10591" w14:anchorId="0CCE1D78">
+          <v:shape id="_x0000_i1033" type="#_x0000_t75" style="width:468pt;height:353pt" o:ole="">
             <v:imagedata r:id="rId15" o:title=""/>
           </v:shape>
-          <o:OLEObject Type="Embed" ProgID="Visio.Drawing.15" ShapeID="_x0000_i1028" DrawAspect="Content" ObjectID="_1588317732" r:id="rId16"/>
+          <o:OLEObject Type="Embed" ProgID="Visio.Drawing.15" ShapeID="_x0000_i1033" DrawAspect="Content" ObjectID="_1588416323" r:id="rId16"/>
         </w:object>
       </w:r>
     </w:p>
@@ -543,13 +623,58 @@
     </w:p>
     <w:p>
       <w:r>
-        <w:t>The remote access driver is able to initiate HTTP or HTTPS connections and also supports redirection to a TLS / SSL HTTPS connection</w:t>
+        <w:t xml:space="preserve">The </w:t>
+      </w:r>
+      <w:r>
+        <w:t>R</w:t>
+      </w:r>
+      <w:r>
+        <w:t xml:space="preserve">emote </w:t>
+      </w:r>
+      <w:r>
+        <w:t>Client</w:t>
+      </w:r>
+      <w:r>
+        <w:t xml:space="preserve"> </w:t>
+      </w:r>
+      <w:r>
+        <w:t>can</w:t>
+      </w:r>
+      <w:r>
+        <w:t xml:space="preserve"> initiate HTTP or HTTPS connections and supports redirection </w:t>
+      </w:r>
+      <w:r>
+        <w:t xml:space="preserve">from </w:t>
+      </w:r>
+      <w:r>
+        <w:t xml:space="preserve">HTTP </w:t>
+      </w:r>
+      <w:r>
+        <w:t xml:space="preserve">to </w:t>
+      </w:r>
+      <w:r>
+        <w:t>a TLS / SSL HTTPS connection</w:t>
       </w:r>
       <w:r>
         <w:t xml:space="preserve">. </w:t>
       </w:r>
       <w:r>
-        <w:t>It can also provide a username and password to support basic authentication.</w:t>
+        <w:t>If required, i</w:t>
+      </w:r>
+      <w:r>
+        <w:t xml:space="preserve">t can </w:t>
+      </w:r>
+      <w:r>
+        <w:t xml:space="preserve">supply </w:t>
+      </w:r>
+      <w:r>
+        <w:t xml:space="preserve">a username and password to support basic </w:t>
+      </w:r>
+      <w:r>
+        <w:t xml:space="preserve">HTTP </w:t>
+      </w:r>
+      <w:r>
+        <w:t>authentication.</w:t>
       </w:r>
     </w:p>
     <w:p>
@@ -574,17 +699,29 @@
     </w:p>
     <w:p>
       <w:r>
-        <w:object w:dxaOrig="14026" w:dyaOrig="8220" w14:anchorId="7640C66B">
-          <v:shape id="_x0000_i1029" type="#_x0000_t75" style="width:468pt;height:274.5pt" o:ole="">
+        <w:object w:dxaOrig="14026" w:dyaOrig="8206" w14:anchorId="792E9C2B">
+          <v:shape id="_x0000_i1036" type="#_x0000_t75" style="width:468pt;height:273.5pt" o:ole="">
             <v:imagedata r:id="rId17" o:title=""/>
           </v:shape>
-          <o:OLEObject Type="Embed" ProgID="Visio.Drawing.15" ShapeID="_x0000_i1029" DrawAspect="Content" ObjectID="_1588317733" r:id="rId18"/>
+          <o:OLEObject Type="Embed" ProgID="Visio.Drawing.15" ShapeID="_x0000_i1036" DrawAspect="Content" ObjectID="_1588416324" r:id="rId18"/>
         </w:object>
       </w:r>
     </w:p>
     <w:p>
       <w:r>
-        <w:t>HTTP must be used internally on the trusted network because the remote server cannot terminate SSL/TLS connections.</w:t>
+        <w:t xml:space="preserve">HTTP must be used internally on the trusted network because the </w:t>
+      </w:r>
+      <w:r>
+        <w:t>REST</w:t>
+      </w:r>
+      <w:r>
+        <w:t xml:space="preserve"> </w:t>
+      </w:r>
+      <w:r>
+        <w:t>S</w:t>
+      </w:r>
+      <w:r>
+        <w:t>erver cannot terminate SSL/TLS connections.</w:t>
       </w:r>
     </w:p>
     <w:p>
@@ -597,7 +734,13 @@
     </w:p>
     <w:p>
       <w:r>
-        <w:t xml:space="preserve">The Remote Server supports HTTP connections but does not support HTTPS connections owing to the complexity of options in this area. </w:t>
+        <w:t xml:space="preserve">The </w:t>
+      </w:r>
+      <w:r>
+        <w:t>REST</w:t>
+      </w:r>
+      <w:r>
+        <w:t xml:space="preserve"> Server supports HTTP connections but does not support HTTPS connections owing to the complexity of options in this area. </w:t>
       </w:r>
       <w:r>
         <w:t>An</w:t>
@@ -608,7 +751,16 @@
     </w:p>
     <w:p>
       <w:r>
-        <w:t>HTTPS is recommended as good practice for communication over the Internet and</w:t>
+        <w:t xml:space="preserve">Use of </w:t>
+      </w:r>
+      <w:r>
+        <w:t xml:space="preserve">HTTPS is </w:t>
+      </w:r>
+      <w:r>
+        <w:t xml:space="preserve">considered </w:t>
+      </w:r>
+      <w:r>
+        <w:t>good practice for communication over the Internet and</w:t>
       </w:r>
       <w:r>
         <w:t>,</w:t>
@@ -617,10 +769,34 @@
         <w:t xml:space="preserve"> if </w:t>
       </w:r>
       <w:r>
-        <w:t xml:space="preserve">required, the recommended approach is to use a web server such as Apache to handle </w:t>
-      </w:r>
-      <w:r>
-        <w:t xml:space="preserve">the secure session termination and to proxy the request to an internal server instance running on a local trusted network. </w:t>
+        <w:t xml:space="preserve">required, the recommended approach is to use a web server </w:t>
+      </w:r>
+      <w:r>
+        <w:t xml:space="preserve">ahead of the REST Server, </w:t>
+      </w:r>
+      <w:r>
+        <w:t>such as Apache</w:t>
+      </w:r>
+      <w:r>
+        <w:t>,</w:t>
+      </w:r>
+      <w:r>
+        <w:t xml:space="preserve"> to handle </w:t>
+      </w:r>
+      <w:r>
+        <w:t>secure session termination and proxy request</w:t>
+      </w:r>
+      <w:r>
+        <w:t>s</w:t>
+      </w:r>
+      <w:r>
+        <w:t xml:space="preserve"> to </w:t>
+      </w:r>
+      <w:r>
+        <w:t xml:space="preserve">the REST Server </w:t>
+      </w:r>
+      <w:r>
+        <w:t xml:space="preserve">instance running on a local trusted network. </w:t>
       </w:r>
     </w:p>
     <w:p>
@@ -659,11 +835,11 @@
     </w:p>
     <w:p>
       <w:r>
-        <w:object w:dxaOrig="14055" w:dyaOrig="10966" w14:anchorId="04AD903A">
-          <v:shape id="_x0000_i1030" type="#_x0000_t75" style="width:467.25pt;height:364.5pt" o:ole="">
+        <w:object w:dxaOrig="14041" w:dyaOrig="10966" w14:anchorId="096E09F7">
+          <v:shape id="_x0000_i1039" type="#_x0000_t75" style="width:467.5pt;height:365pt" o:ole="">
             <v:imagedata r:id="rId19" o:title=""/>
           </v:shape>
-          <o:OLEObject Type="Embed" ProgID="Visio.Drawing.15" ShapeID="_x0000_i1030" DrawAspect="Content" ObjectID="_1588317734" r:id="rId20"/>
+          <o:OLEObject Type="Embed" ProgID="Visio.Drawing.15" ShapeID="_x0000_i1039" DrawAspect="Content" ObjectID="_1588416325" r:id="rId20"/>
         </w:object>
       </w:r>
     </w:p>
@@ -748,11 +924,11 @@
     </w:p>
     <w:p>
       <w:r>
-        <w:object w:dxaOrig="14055" w:dyaOrig="10966" w14:anchorId="656F905A">
-          <v:shape id="_x0000_i1031" type="#_x0000_t75" style="width:467.25pt;height:364.5pt" o:ole="">
+        <w:object w:dxaOrig="14041" w:dyaOrig="10966" w14:anchorId="6601EC10">
+          <v:shape id="_x0000_i1042" type="#_x0000_t75" style="width:467.5pt;height:365pt" o:ole="">
             <v:imagedata r:id="rId21" o:title=""/>
           </v:shape>
-          <o:OLEObject Type="Embed" ProgID="Visio.Drawing.15" ShapeID="_x0000_i1031" DrawAspect="Content" ObjectID="_1588317735" r:id="rId22"/>
+          <o:OLEObject Type="Embed" ProgID="Visio.Drawing.15" ShapeID="_x0000_i1042" DrawAspect="Content" ObjectID="_1588416326" r:id="rId22"/>
         </w:object>
       </w:r>
     </w:p>
@@ -888,13 +1064,27 @@
     </w:p>
     <w:p>
       <w:r>
-        <w:t xml:space="preserve">The remote server URI handler is not case sensitive so the </w:t>
+        <w:t xml:space="preserve">The remote server URI handler is not case </w:t>
+      </w:r>
+      <w:proofErr w:type="gramStart"/>
+      <w:r>
+        <w:t>sensitive</w:t>
+      </w:r>
+      <w:proofErr w:type="gramEnd"/>
+      <w:r>
+        <w:t xml:space="preserve"> so the </w:t>
       </w:r>
       <w:r>
         <w:t xml:space="preserve">first </w:t>
       </w:r>
       <w:r>
-        <w:t>example above could also be:</w:t>
+        <w:t>example above could also be</w:t>
+      </w:r>
+      <w:r>
+        <w:t xml:space="preserve"> sent as</w:t>
+      </w:r>
+      <w:r>
+        <w:t>:</w:t>
       </w:r>
     </w:p>
     <w:p>
@@ -1289,7 +1479,21 @@
               <w:t>If the driver throws an exception, its number appears here, otherwise the value 0 is returned.</w:t>
             </w:r>
             <w:r>
-              <w:t xml:space="preserve"> This will be of value to non .NET clients, in order to determine what has occurred, if they have no use for a .NET exception structure.</w:t>
+              <w:t xml:space="preserve"> This will be of value to </w:t>
+            </w:r>
+            <w:proofErr w:type="gramStart"/>
+            <w:r>
+              <w:t>non .NET</w:t>
+            </w:r>
+            <w:proofErr w:type="gramEnd"/>
+            <w:r>
+              <w:t xml:space="preserve"> clients, in order to determine what has occurred</w:t>
+            </w:r>
+            <w:r>
+              <w:t xml:space="preserve"> since</w:t>
+            </w:r>
+            <w:r>
+              <w:t xml:space="preserve"> they have no use for a .NET exception structure.</w:t>
             </w:r>
           </w:p>
         </w:tc>
@@ -1389,7 +1593,13 @@
         <w:t>addition,</w:t>
       </w:r>
       <w:r>
-        <w:t xml:space="preserve"> the JSON response will include the output from the command (if any). This example is from the </w:t>
+        <w:t xml:space="preserve"> the JSON response will include the output from the command (if any)</w:t>
+      </w:r>
+      <w:r>
+        <w:t xml:space="preserve"> in the “Value” parameter</w:t>
+      </w:r>
+      <w:r>
+        <w:t xml:space="preserve">. This example is from the </w:t>
       </w:r>
       <w:r>
         <w:t xml:space="preserve">Telescope Simulator </w:t>
@@ -1611,7 +1821,19 @@
     </w:p>
     <w:p>
       <w:r>
-        <w:t>For Windows clients the full driver exception is captured by the server application, and returned in JSON encoded format to the calling driver, which recreates the original exception and throws it to the client application.</w:t>
+        <w:t xml:space="preserve">For Windows clients the driver exception is captured by the </w:t>
+      </w:r>
+      <w:r>
+        <w:t>REST S</w:t>
+      </w:r>
+      <w:r>
+        <w:t xml:space="preserve">erver and returned in JSON encoded format to the </w:t>
+      </w:r>
+      <w:r>
+        <w:t>Remote Client</w:t>
+      </w:r>
+      <w:r>
+        <w:t>, which recreates the original exception and throws it to the client application.</w:t>
       </w:r>
     </w:p>
     <w:p>
@@ -1623,7 +1845,27 @@
         <w:t>non-Windows</w:t>
       </w:r>
       <w:r>
-        <w:t xml:space="preserve"> client so an integer error number and error message string are also returned that can be used by the client as needed, without having to worry about the complex .NET exception class structure.</w:t>
+        <w:t xml:space="preserve"> </w:t>
+      </w:r>
+      <w:proofErr w:type="gramStart"/>
+      <w:r>
+        <w:t>client</w:t>
+      </w:r>
+      <w:proofErr w:type="gramEnd"/>
+      <w:r>
+        <w:t xml:space="preserve"> so an integer error number and error message string are also returned</w:t>
+      </w:r>
+      <w:r>
+        <w:t>, which</w:t>
+      </w:r>
+      <w:r>
+        <w:t xml:space="preserve"> can be used by the client as needed, without having to </w:t>
+      </w:r>
+      <w:r>
+        <w:t xml:space="preserve">use </w:t>
+      </w:r>
+      <w:r>
+        <w:t>the complex .NET exception class structure.</w:t>
       </w:r>
     </w:p>
     <w:p>
@@ -1736,7 +1978,31 @@
         <w:rPr>
           <w:i/>
         </w:rPr>
-        <w:t>(parameters for PUT verbs are placed in the body (not shown here) and do not appear after the URI as they do for GET verbs)</w:t>
+        <w:t xml:space="preserve">(parameters for </w:t>
+      </w:r>
+      <w:r>
+        <w:rPr>
+          <w:i/>
+        </w:rPr>
+        <w:t xml:space="preserve">the </w:t>
+      </w:r>
+      <w:r>
+        <w:rPr>
+          <w:i/>
+        </w:rPr>
+        <w:t xml:space="preserve">PUT verb are placed in the body (not shown here) and do not appear after the URI as they do for </w:t>
+      </w:r>
+      <w:r>
+        <w:rPr>
+          <w:i/>
+        </w:rPr>
+        <w:t xml:space="preserve">the </w:t>
+      </w:r>
+      <w:r>
+        <w:rPr>
+          <w:i/>
+        </w:rPr>
+        <w:t>GET verb)</w:t>
       </w:r>
       <w:r>
         <w:rPr>
@@ -1823,7 +2089,9 @@
           <w:u w:val="none"/>
         </w:rPr>
         <w:br/>
-      </w:r>
+        <w:t>"</w:t>
+      </w:r>
+      <w:proofErr w:type="spellStart"/>
       <w:r>
         <w:rPr>
           <w:rStyle w:val="Hyperlink"/>
@@ -1831,9 +2099,9 @@
           <w:color w:val="2683C6" w:themeColor="accent2"/>
           <w:u w:val="none"/>
         </w:rPr>
-        <w:t>"</w:t>
-      </w:r>
-      <w:proofErr w:type="spellStart"/>
+        <w:t>ErrorMessage</w:t>
+      </w:r>
+      <w:proofErr w:type="spellEnd"/>
       <w:r>
         <w:rPr>
           <w:rStyle w:val="Hyperlink"/>
@@ -1841,9 +2109,9 @@
           <w:color w:val="2683C6" w:themeColor="accent2"/>
           <w:u w:val="none"/>
         </w:rPr>
-        <w:t>ErrorMessage</w:t>
-      </w:r>
-      <w:proofErr w:type="spellEnd"/>
+        <w:t>":"</w:t>
+      </w:r>
+      <w:proofErr w:type="spellStart"/>
       <w:r>
         <w:rPr>
           <w:rStyle w:val="Hyperlink"/>
@@ -1851,9 +2119,9 @@
           <w:color w:val="2683C6" w:themeColor="accent2"/>
           <w:u w:val="none"/>
         </w:rPr>
-        <w:t>":"</w:t>
-      </w:r>
-      <w:proofErr w:type="spellStart"/>
+        <w:t>SiteElevation</w:t>
+      </w:r>
+      <w:proofErr w:type="spellEnd"/>
       <w:r>
         <w:rPr>
           <w:rStyle w:val="Hyperlink"/>
@@ -1861,16 +2129,6 @@
           <w:color w:val="2683C6" w:themeColor="accent2"/>
           <w:u w:val="none"/>
         </w:rPr>
-        <w:t>SiteElevation</w:t>
-      </w:r>
-      <w:proofErr w:type="spellEnd"/>
-      <w:r>
-        <w:rPr>
-          <w:rStyle w:val="Hyperlink"/>
-          <w:b/>
-          <w:color w:val="2683C6" w:themeColor="accent2"/>
-          <w:u w:val="none"/>
-        </w:rPr>
         <w:t xml:space="preserve"> set - '-301' is an invalid value. The valid range is: -300 to 10000."</w:t>
       </w:r>
     </w:p>
@@ -2259,15 +2517,36 @@
         <w:pStyle w:val="Heading2"/>
       </w:pPr>
       <w:r>
+        <w:t>REST</w:t>
+      </w:r>
+      <w:r>
+        <w:t xml:space="preserve"> </w:t>
+      </w:r>
+      <w:r>
+        <w:t>Server Exception Handling</w:t>
+      </w:r>
+    </w:p>
+    <w:p>
+      <w:pPr>
+        <w:keepLines/>
+      </w:pPr>
+      <w:r>
+        <w:t xml:space="preserve">The </w:t>
+      </w:r>
+      <w:r>
+        <w:t xml:space="preserve">returned </w:t>
+      </w:r>
+      <w:r>
         <w:t xml:space="preserve">HTTP </w:t>
       </w:r>
       <w:r>
-        <w:t>Server Exception Handling</w:t>
-      </w:r>
-    </w:p>
-    <w:p>
-      <w:r>
-        <w:t>The HTTP status code will reflect the following statuses:</w:t>
+        <w:t>status code reflect</w:t>
+      </w:r>
+      <w:r>
+        <w:t>s the REST Server’s status as follows</w:t>
+      </w:r>
+      <w:r>
+        <w:t>:</w:t>
       </w:r>
     </w:p>
     <w:tbl>
@@ -2291,6 +2570,9 @@
             <w:tcW w:w="863" w:type="dxa"/>
           </w:tcPr>
           <w:p>
+            <w:pPr>
+              <w:keepLines/>
+            </w:pPr>
             <w:r>
               <w:t>Code</w:t>
             </w:r>
@@ -2302,6 +2584,7 @@
           </w:tcPr>
           <w:p>
             <w:pPr>
+              <w:keepLines/>
               <w:cnfStyle w:val="100000000000" w:firstRow="1" w:lastRow="0" w:firstColumn="0" w:lastColumn="0" w:oddVBand="0" w:evenVBand="0" w:oddHBand="0" w:evenHBand="0" w:firstRowFirstColumn="0" w:firstRowLastColumn="0" w:lastRowFirstColumn="0" w:lastRowLastColumn="0"/>
             </w:pPr>
             <w:r>
@@ -2315,6 +2598,7 @@
           </w:tcPr>
           <w:p>
             <w:pPr>
+              <w:keepLines/>
               <w:cnfStyle w:val="100000000000" w:firstRow="1" w:lastRow="0" w:firstColumn="0" w:lastColumn="0" w:oddVBand="0" w:evenVBand="0" w:oddHBand="0" w:evenHBand="0" w:firstRowFirstColumn="0" w:firstRowLastColumn="0" w:lastRowFirstColumn="0" w:lastRowLastColumn="0"/>
             </w:pPr>
           </w:p>
@@ -2330,6 +2614,9 @@
             <w:tcW w:w="863" w:type="dxa"/>
           </w:tcPr>
           <w:p>
+            <w:pPr>
+              <w:keepLines/>
+            </w:pPr>
             <w:r>
               <w:t>200</w:t>
             </w:r>
@@ -2341,6 +2628,7 @@
           </w:tcPr>
           <w:p>
             <w:pPr>
+              <w:keepLines/>
               <w:cnfStyle w:val="000000100000" w:firstRow="0" w:lastRow="0" w:firstColumn="0" w:lastColumn="0" w:oddVBand="0" w:evenVBand="0" w:oddHBand="1" w:evenHBand="0" w:firstRowFirstColumn="0" w:firstRowLastColumn="0" w:lastRowFirstColumn="0" w:lastRowLastColumn="0"/>
             </w:pPr>
             <w:r>
@@ -2357,19 +2645,35 @@
           </w:tcPr>
           <w:p>
             <w:pPr>
+              <w:keepLines/>
               <w:cnfStyle w:val="000000100000" w:firstRow="0" w:lastRow="0" w:firstColumn="0" w:lastColumn="0" w:oddVBand="0" w:evenVBand="0" w:oddHBand="1" w:evenHBand="0" w:firstRowFirstColumn="0" w:firstRowLastColumn="0" w:lastRowFirstColumn="0" w:lastRowLastColumn="0"/>
               <w:rPr>
                 <w:b/>
               </w:rPr>
             </w:pPr>
             <w:r>
-              <w:t xml:space="preserve">Successful GET or </w:t>
+              <w:t>The REST Server s</w:t>
+            </w:r>
+            <w:r>
+              <w:t>uccessful</w:t>
+            </w:r>
+            <w:r>
+              <w:t>ly processed</w:t>
+            </w:r>
+            <w:r>
+              <w:t xml:space="preserve"> </w:t>
+            </w:r>
+            <w:r>
+              <w:t xml:space="preserve">the </w:t>
+            </w:r>
+            <w:r>
+              <w:t xml:space="preserve">GET or </w:t>
             </w:r>
             <w:r>
               <w:t>PUT</w:t>
             </w:r>
             <w:r>
-              <w:t xml:space="preserve"> for a synchronous command</w:t>
+              <w:t xml:space="preserve"> command</w:t>
             </w:r>
             <w:r>
               <w:t xml:space="preserve"> (even if the driver returned an exception)</w:t>
@@ -2384,6 +2688,9 @@
             <w:tcW w:w="863" w:type="dxa"/>
           </w:tcPr>
           <w:p>
+            <w:pPr>
+              <w:keepLines/>
+            </w:pPr>
             <w:r>
               <w:t>400</w:t>
             </w:r>
@@ -2395,6 +2702,7 @@
           </w:tcPr>
           <w:p>
             <w:pPr>
+              <w:keepLines/>
               <w:cnfStyle w:val="000000000000" w:firstRow="0" w:lastRow="0" w:firstColumn="0" w:lastColumn="0" w:oddVBand="0" w:evenVBand="0" w:oddHBand="0" w:evenHBand="0" w:firstRowFirstColumn="0" w:firstRowLastColumn="0" w:lastRowFirstColumn="0" w:lastRowLastColumn="0"/>
             </w:pPr>
             <w:r>
@@ -2423,13 +2731,32 @@
           </w:tcPr>
           <w:p>
             <w:pPr>
+              <w:keepLines/>
               <w:cnfStyle w:val="000000000000" w:firstRow="0" w:lastRow="0" w:firstColumn="0" w:lastColumn="0" w:oddVBand="0" w:evenVBand="0" w:oddHBand="0" w:evenHBand="0" w:firstRowFirstColumn="0" w:firstRowLastColumn="0" w:lastRowFirstColumn="0" w:lastRowLastColumn="0"/>
               <w:rPr>
                 <w:b/>
               </w:rPr>
             </w:pPr>
             <w:r>
-              <w:t>At least one of the device type, version, resource or parameters to be supplied by the client are missing or invalid.</w:t>
+              <w:t>The REST Server cannot process this API request because a</w:t>
+            </w:r>
+            <w:r>
+              <w:t>t least one of the device type, version, resource or parameter</w:t>
+            </w:r>
+            <w:r>
+              <w:t xml:space="preserve"> values</w:t>
+            </w:r>
+            <w:r>
+              <w:t>,</w:t>
+            </w:r>
+            <w:r>
+              <w:t xml:space="preserve"> supplied by the client</w:t>
+            </w:r>
+            <w:r>
+              <w:t>,</w:t>
+            </w:r>
+            <w:r>
+              <w:t xml:space="preserve"> are missing or invalid.</w:t>
             </w:r>
           </w:p>
         </w:tc>
@@ -2444,6 +2771,9 @@
             <w:tcW w:w="863" w:type="dxa"/>
           </w:tcPr>
           <w:p>
+            <w:pPr>
+              <w:keepLines/>
+            </w:pPr>
             <w:r>
               <w:t>500</w:t>
             </w:r>
@@ -2455,6 +2785,7 @@
           </w:tcPr>
           <w:p>
             <w:pPr>
+              <w:keepLines/>
               <w:cnfStyle w:val="000000100000" w:firstRow="0" w:lastRow="0" w:firstColumn="0" w:lastColumn="0" w:oddVBand="0" w:evenVBand="0" w:oddHBand="1" w:evenHBand="0" w:firstRowFirstColumn="0" w:firstRowLastColumn="0" w:lastRowFirstColumn="0" w:lastRowLastColumn="0"/>
             </w:pPr>
             <w:r>
@@ -2474,6 +2805,7 @@
           </w:tcPr>
           <w:p>
             <w:pPr>
+              <w:keepLines/>
               <w:cnfStyle w:val="000000100000" w:firstRow="0" w:lastRow="0" w:firstColumn="0" w:lastColumn="0" w:oddVBand="0" w:evenVBand="0" w:oddHBand="1" w:evenHBand="0" w:firstRowFirstColumn="0" w:firstRowLastColumn="0" w:lastRowFirstColumn="0" w:lastRowLastColumn="0"/>
               <w:rPr>
                 <w:b/>
@@ -2488,23 +2820,199 @@
             <w:r>
               <w:t>ed</w:t>
             </w:r>
-            <w:bookmarkStart w:id="0" w:name="_GoBack"/>
-            <w:bookmarkEnd w:id="0"/>
             <w:r>
               <w:t xml:space="preserve"> in the Remote Driver Server itself</w:t>
+            </w:r>
+            <w:r>
+              <w:t>, which prevented successful processing of the request.</w:t>
             </w:r>
           </w:p>
         </w:tc>
       </w:tr>
     </w:tbl>
-    <w:p/>
     <w:p>
       <w:pPr>
         <w:pStyle w:val="Heading1"/>
       </w:pPr>
       <w:r>
         <w:lastRenderedPageBreak/>
-        <w:t>Notes</w:t>
+        <w:t>Installation and Use</w:t>
+      </w:r>
+    </w:p>
+    <w:p>
+      <w:r>
+        <w:t xml:space="preserve">Please note that the operating system </w:t>
+      </w:r>
+      <w:r>
+        <w:t xml:space="preserve">must be Windows </w:t>
+      </w:r>
+      <w:r>
+        <w:t>7</w:t>
+      </w:r>
+      <w:r>
+        <w:t xml:space="preserve"> or later</w:t>
+      </w:r>
+      <w:r>
+        <w:t xml:space="preserve"> because t</w:t>
+      </w:r>
+      <w:r>
+        <w:t>he</w:t>
+      </w:r>
+      <w:r>
+        <w:t xml:space="preserve"> </w:t>
+      </w:r>
+      <w:r>
+        <w:t xml:space="preserve">REST Server and Remote Clients </w:t>
+      </w:r>
+      <w:r>
+        <w:t xml:space="preserve">are written in .NET </w:t>
+      </w:r>
+      <w:proofErr w:type="gramStart"/>
+      <w:r>
+        <w:t>4.6</w:t>
+      </w:r>
+      <w:r>
+        <w:t>.1</w:t>
+      </w:r>
+      <w:r>
+        <w:t xml:space="preserve"> </w:t>
+      </w:r>
+      <w:r>
+        <w:t>,</w:t>
+      </w:r>
+      <w:proofErr w:type="gramEnd"/>
+      <w:r>
+        <w:t xml:space="preserve"> which is not available on earlier operating systems</w:t>
+      </w:r>
+      <w:r>
+        <w:t>.</w:t>
+      </w:r>
+    </w:p>
+    <w:p>
+      <w:r>
+        <w:t>T</w:t>
+      </w:r>
+      <w:r>
+        <w:t xml:space="preserve">he installer has </w:t>
+      </w:r>
+      <w:r>
+        <w:t xml:space="preserve">two </w:t>
+      </w:r>
+      <w:r>
+        <w:t>install option</w:t>
+      </w:r>
+      <w:r>
+        <w:t>s</w:t>
+      </w:r>
+      <w:r>
+        <w:t xml:space="preserve">, </w:t>
+      </w:r>
+      <w:r>
+        <w:t xml:space="preserve">one to install the </w:t>
+      </w:r>
+      <w:r>
+        <w:t>REST S</w:t>
+      </w:r>
+      <w:r>
+        <w:t xml:space="preserve">erver and the other to install </w:t>
+      </w:r>
+      <w:r>
+        <w:t>the Remote Clients</w:t>
+      </w:r>
+      <w:r>
+        <w:t>.</w:t>
+      </w:r>
+      <w:r>
+        <w:t xml:space="preserve"> </w:t>
+      </w:r>
+      <w:r>
+        <w:t xml:space="preserve">Optionally both components </w:t>
+      </w:r>
+      <w:bookmarkStart w:id="0" w:name="_GoBack"/>
+      <w:bookmarkEnd w:id="0"/>
+      <w:r>
+        <w:t xml:space="preserve">can be installed at once. </w:t>
+      </w:r>
+      <w:r>
+        <w:t>The installer will</w:t>
+      </w:r>
+      <w:r>
+        <w:t>:</w:t>
+      </w:r>
+    </w:p>
+    <w:p>
+      <w:pPr>
+        <w:pStyle w:val="ListParagraph"/>
+        <w:numPr>
+          <w:ilvl w:val="0"/>
+          <w:numId w:val="17"/>
+        </w:numPr>
+      </w:pPr>
+      <w:r>
+        <w:t xml:space="preserve">Install a new </w:t>
+      </w:r>
+      <w:r>
+        <w:t xml:space="preserve">device </w:t>
+      </w:r>
+      <w:r>
+        <w:t>driver</w:t>
+      </w:r>
+      <w:r>
+        <w:t>s</w:t>
+      </w:r>
+      <w:r>
+        <w:t xml:space="preserve"> </w:t>
+      </w:r>
+      <w:r>
+        <w:t xml:space="preserve">e.g. </w:t>
+      </w:r>
+      <w:r>
+        <w:t>ASCOM.Web</w:t>
+      </w:r>
+      <w:proofErr w:type="gramStart"/>
+      <w:r>
+        <w:t>1.Telescope</w:t>
+      </w:r>
+      <w:proofErr w:type="gramEnd"/>
+      <w:r>
+        <w:t>, which appear as  ASCOM Web Client Driver 1 in Chooser.</w:t>
+      </w:r>
+      <w:r>
+        <w:t xml:space="preserve"> </w:t>
+      </w:r>
+      <w:r>
+        <w:br/>
+        <w:t>*** Note: At present only one driver is installed but future versions will install a second driver to allow for two remote devices of the same type.</w:t>
+      </w:r>
+    </w:p>
+    <w:p>
+      <w:pPr>
+        <w:pStyle w:val="ListParagraph"/>
+        <w:numPr>
+          <w:ilvl w:val="0"/>
+          <w:numId w:val="17"/>
+        </w:numPr>
+      </w:pPr>
+      <w:r>
+        <w:t>Install the remote driver server in Start/All Programs/ASCOM Remote Driver Server.</w:t>
+      </w:r>
+    </w:p>
+    <w:p>
+      <w:pPr>
+        <w:pStyle w:val="Heading2"/>
+      </w:pPr>
+      <w:r>
+        <w:t>Configure the server</w:t>
+      </w:r>
+    </w:p>
+    <w:p>
+      <w:r>
+        <w:t xml:space="preserve">There is a “Setup” button the server form that brings up a setup dialogue to allow device types and devices to be selected. </w:t>
+      </w:r>
+    </w:p>
+    <w:p>
+      <w:r>
+        <w:t>There is a dropdown to enable you to select the IP address and port number on which the server will listen. This should be pre-populated with all the available network addresses on the host PC plus “localhost”.</w:t>
       </w:r>
     </w:p>
     <w:p>
@@ -2516,59 +3024,49 @@
         </w:numPr>
       </w:pPr>
       <w:r>
+        <w:t xml:space="preserve">The Device Number is automatically assigned as device types are selected and </w:t>
+      </w:r>
+      <w:r>
         <w:rPr>
           <w:b/>
         </w:rPr>
-        <w:t xml:space="preserve">OS must be </w:t>
+        <w:t>this</w:t>
       </w:r>
       <w:r>
         <w:rPr>
           <w:b/>
         </w:rPr>
-        <w:t xml:space="preserve">Windows Vista or </w:t>
+        <w:t>, along with the Device Type,</w:t>
       </w:r>
       <w:r>
         <w:rPr>
           <w:b/>
         </w:rPr>
-        <w:t>later</w:t>
-      </w:r>
-      <w:r>
-        <w:t xml:space="preserve">: The new components </w:t>
-      </w:r>
-      <w:r>
-        <w:t xml:space="preserve">are written in </w:t>
-      </w:r>
-      <w:r>
-        <w:t>.NET 4.6</w:t>
-      </w:r>
-      <w:r>
+        <w:t xml:space="preserve"> is what </w:t>
+      </w:r>
+      <w:proofErr w:type="gramStart"/>
+      <w:r>
+        <w:rPr>
+          <w:b/>
+        </w:rPr>
+        <w:t>has to</w:t>
+      </w:r>
+      <w:proofErr w:type="gramEnd"/>
+      <w:r>
+        <w:rPr>
+          <w:b/>
+        </w:rPr>
+        <w:t xml:space="preserve"> be configured into the client</w:t>
+      </w:r>
+      <w:r>
+        <w:t xml:space="preserve"> in order to speak with the correct served device.</w:t>
+      </w:r>
+      <w:r>
+        <w:rPr>
+          <w:b/>
+        </w:rPr>
         <w:t xml:space="preserve"> </w:t>
       </w:r>
-      <w:r>
-        <w:t>and t</w:t>
-      </w:r>
-      <w:r>
-        <w:t xml:space="preserve">his means that Windows operating systems </w:t>
-      </w:r>
-      <w:r>
-        <w:t xml:space="preserve">must </w:t>
-      </w:r>
-      <w:r>
-        <w:t>be Vista or later</w:t>
-      </w:r>
-      <w:r>
-        <w:t>.</w:t>
-      </w:r>
-    </w:p>
-    <w:p>
-      <w:pPr>
-        <w:pStyle w:val="ListParagraph"/>
-        <w:numPr>
-          <w:ilvl w:val="0"/>
-          <w:numId w:val="15"/>
-        </w:numPr>
-      </w:pPr>
       <w:proofErr w:type="spellStart"/>
       <w:r>
         <w:rPr>
@@ -2584,22 +3082,7 @@
         <w:t>:</w:t>
       </w:r>
       <w:r>
-        <w:t xml:space="preserve"> </w:t>
-      </w:r>
-      <w:r>
-        <w:t>T</w:t>
-      </w:r>
-      <w:r>
-        <w:t xml:space="preserve">he remote </w:t>
-      </w:r>
-      <w:r>
-        <w:t xml:space="preserve">device </w:t>
-      </w:r>
-      <w:r>
-        <w:t xml:space="preserve">server </w:t>
-      </w:r>
-      <w:r>
-        <w:t xml:space="preserve">can be configured to honour or disregard connection instructions from clients. This enables a device to be maintained in a connected state even if the client disconnects, useful when there are multiple concurrent clients or when the device is intended as an “always </w:t>
+        <w:t xml:space="preserve"> The remote device server can be configured to honour or disregard connection instructions from clients. This enables a device to be maintained in a connected state even if the client disconnects, useful when there are multiple concurrent clients or when the device is intended as an “always </w:t>
       </w:r>
       <w:proofErr w:type="gramStart"/>
       <w:r>
@@ -2607,16 +3090,7 @@
       </w:r>
       <w:proofErr w:type="gramEnd"/>
       <w:r>
-        <w:t>.</w:t>
-      </w:r>
-      <w:r>
-        <w:t xml:space="preserve"> </w:t>
-      </w:r>
-      <w:r>
-        <w:t>In the “always on” configuration Windows c</w:t>
-      </w:r>
-      <w:r>
-        <w:t xml:space="preserve">lients will see </w:t>
+        <w:t xml:space="preserve">. In the “always on” configuration Windows clients will see </w:t>
       </w:r>
       <w:proofErr w:type="spellStart"/>
       <w:r>
@@ -2624,159 +3098,10 @@
       </w:r>
       <w:proofErr w:type="spellEnd"/>
       <w:r>
-        <w:t xml:space="preserve"> changing state as they expect, but the real state will not change</w:t>
-      </w:r>
-      <w:r>
-        <w:t>.</w:t>
-      </w:r>
-    </w:p>
-    <w:p>
-      <w:pPr>
-        <w:pStyle w:val="Heading1"/>
-      </w:pPr>
-      <w:r>
-        <w:t>Installation and Use</w:t>
-      </w:r>
-    </w:p>
-    <w:p>
-      <w:r>
-        <w:t>T</w:t>
-      </w:r>
-      <w:r>
-        <w:t xml:space="preserve">he installer has </w:t>
-      </w:r>
-      <w:r>
-        <w:t xml:space="preserve">two </w:t>
-      </w:r>
-      <w:r>
-        <w:t>install option</w:t>
-      </w:r>
-      <w:r>
-        <w:t>s</w:t>
-      </w:r>
-      <w:r>
-        <w:t xml:space="preserve">, </w:t>
-      </w:r>
-      <w:r>
-        <w:t xml:space="preserve">one to install the remote </w:t>
-      </w:r>
-      <w:r>
-        <w:t xml:space="preserve">device </w:t>
-      </w:r>
-      <w:r>
-        <w:t>server and the other to install Windows client drivers that can access the server and make it appear as if it the devices are locally connected.</w:t>
-      </w:r>
-      <w:r>
-        <w:t xml:space="preserve"> </w:t>
-      </w:r>
-      <w:r>
-        <w:t>The installer will</w:t>
-      </w:r>
-      <w:r>
-        <w:t>:</w:t>
-      </w:r>
-    </w:p>
-    <w:p>
-      <w:pPr>
-        <w:pStyle w:val="ListParagraph"/>
-        <w:numPr>
-          <w:ilvl w:val="0"/>
-          <w:numId w:val="17"/>
-        </w:numPr>
-      </w:pPr>
-      <w:r>
-        <w:t xml:space="preserve">Install a new </w:t>
-      </w:r>
-      <w:r>
-        <w:t xml:space="preserve">device </w:t>
-      </w:r>
-      <w:r>
-        <w:t>driver</w:t>
-      </w:r>
-      <w:r>
-        <w:t>s</w:t>
-      </w:r>
-      <w:r>
-        <w:t xml:space="preserve"> </w:t>
-      </w:r>
-      <w:r>
-        <w:t xml:space="preserve">e.g. </w:t>
-      </w:r>
-      <w:r>
-        <w:t>ASCOM.Web</w:t>
-      </w:r>
-      <w:proofErr w:type="gramStart"/>
-      <w:r>
-        <w:t>1.Telescope</w:t>
-      </w:r>
-      <w:proofErr w:type="gramEnd"/>
-      <w:r>
-        <w:t>, which appear as  ASCOM Web Client Driver 1 in Chooser.</w:t>
-      </w:r>
-      <w:r>
-        <w:t xml:space="preserve"> </w:t>
-      </w:r>
-      <w:r>
-        <w:br/>
-        <w:t>*** Note: At present only one driver is installed but future versions will install a second driver to allow for two remote devices of the same type.</w:t>
-      </w:r>
-    </w:p>
-    <w:p>
-      <w:pPr>
-        <w:pStyle w:val="ListParagraph"/>
-        <w:numPr>
-          <w:ilvl w:val="0"/>
-          <w:numId w:val="17"/>
-        </w:numPr>
-      </w:pPr>
-      <w:r>
-        <w:t>Install the remote driver server in Start/All Programs/ASCOM Remote Driver Server.</w:t>
-      </w:r>
-    </w:p>
-    <w:p>
-      <w:pPr>
-        <w:pStyle w:val="Heading2"/>
-      </w:pPr>
-      <w:r>
-        <w:t>Configure the server</w:t>
-      </w:r>
-    </w:p>
-    <w:p>
-      <w:r>
-        <w:t xml:space="preserve">There is a “Setup” button the server form that brings up a setup dialogue to allow device types and devices to be selected. </w:t>
-      </w:r>
-    </w:p>
-    <w:p>
-      <w:r>
-        <w:t>There is a dropdown to enable you to select the IP address and port number on which the server will listen. This should be pre-populated with all the available network addresses on the host PC plus “localhost”.</w:t>
-      </w:r>
-    </w:p>
-    <w:p>
-      <w:r>
-        <w:t xml:space="preserve">The Device Number is automatically assigned as device types are selected and </w:t>
-      </w:r>
-      <w:r>
-        <w:rPr>
-          <w:b/>
-        </w:rPr>
-        <w:t>this</w:t>
-      </w:r>
-      <w:r>
-        <w:rPr>
-          <w:b/>
-        </w:rPr>
-        <w:t>, along with the Device Type,</w:t>
-      </w:r>
-      <w:r>
-        <w:rPr>
-          <w:b/>
-        </w:rPr>
-        <w:t xml:space="preserve"> is what has to be configured into the client</w:t>
-      </w:r>
-      <w:r>
-        <w:t xml:space="preserve"> in order to speak with the correct served device.</w:t>
-      </w:r>
-    </w:p>
+        <w:t xml:space="preserve"> changing state as they expect, but the real state will not change.</w:t>
+      </w:r>
+    </w:p>
+    <w:p/>
     <w:p>
       <w:r>
         <w:rPr>
@@ -6039,7 +6364,7 @@
 </file>
 
 <file path=customXml/itemProps2.xml><?xml version="1.0" encoding="utf-8"?>
-<ds:datastoreItem xmlns:ds="http://schemas.openxmlformats.org/officeDocument/2006/customXml" ds:itemID="{0215A6F6-CBA5-4C40-8671-B5BC14268486}">
+<ds:datastoreItem xmlns:ds="http://schemas.openxmlformats.org/officeDocument/2006/customXml" ds:itemID="{2512B6C9-153C-42E4-A6C2-317F02C592B4}">
   <ds:schemaRefs>
     <ds:schemaRef ds:uri="http://schemas.openxmlformats.org/officeDocument/2006/bibliography"/>
   </ds:schemaRefs>

</xml_diff>